<commit_message>
Added if/else for user or superuser
</commit_message>
<xml_diff>
--- a/Homework/JDBC Bank Proj/jdbcbankproj/JDBC Bank Assignment.docx - May 30, 8_50 PM.docx
+++ b/Homework/JDBC Bank Proj/jdbcbankproj/JDBC Bank Assignment.docx - May 30, 8_50 PM.docx
@@ -627,8 +627,6 @@
         </w:rPr>
         <w:t>S</w:t>
       </w:r>
-      <w:bookmarkStart w:id="0" w:name="_GoBack"/>
-      <w:bookmarkEnd w:id="0"/>
       <w:r>
         <w:t xml:space="preserve"> table</w:t>
       </w:r>
@@ -935,48 +933,161 @@
     <w:p/>
     <w:p/>
     <w:p>
-      <w:r>
-        <w:t xml:space="preserve">A registered user can login with their username and password  </w:t>
-      </w:r>
-    </w:p>
-    <w:p>
-      <w:r>
-        <w:t xml:space="preserve">An unregistered user can register by creating a username and password </w:t>
-      </w:r>
-    </w:p>
-    <w:p>
-      <w:r>
+      <w:pPr>
+        <w:pStyle w:val="ListParagraph"/>
+        <w:numPr>
+          <w:ilvl w:val="0"/>
+          <w:numId w:val="3"/>
+        </w:numPr>
+      </w:pPr>
+      <w:r>
+        <w:rPr>
+          <w:highlight w:val="green"/>
+        </w:rPr>
+        <w:t>A registered user can login with their username and password</w:t>
+      </w:r>
+      <w:r>
+        <w:t xml:space="preserve">  </w:t>
+      </w:r>
+    </w:p>
+    <w:p>
+      <w:pPr>
+        <w:pStyle w:val="ListParagraph"/>
+        <w:numPr>
+          <w:ilvl w:val="0"/>
+          <w:numId w:val="3"/>
+        </w:numPr>
+      </w:pPr>
+      <w:r>
+        <w:rPr>
+          <w:highlight w:val="green"/>
+        </w:rPr>
+        <w:t>An unregistered user can register by creating a username and password</w:t>
+      </w:r>
+      <w:r>
+        <w:t xml:space="preserve"> </w:t>
+      </w:r>
+    </w:p>
+    <w:p>
+      <w:pPr>
+        <w:pStyle w:val="ListParagraph"/>
+        <w:numPr>
+          <w:ilvl w:val="0"/>
+          <w:numId w:val="3"/>
+        </w:numPr>
+      </w:pPr>
+      <w:r>
+        <w:rPr>
+          <w:highlight w:val="yellow"/>
+        </w:rPr>
         <w:t>A superuser can view, create, update, and delete all users.</w:t>
       </w:r>
+      <w:bookmarkStart w:id="0" w:name="_GoBack"/>
+      <w:bookmarkEnd w:id="0"/>
     </w:p>
     <w:p/>
     <w:p>
-      <w:r>
+      <w:pPr>
+        <w:pStyle w:val="ListParagraph"/>
+        <w:numPr>
+          <w:ilvl w:val="0"/>
+          <w:numId w:val="3"/>
+        </w:numPr>
+        <w:rPr>
+          <w:highlight w:val="green"/>
+        </w:rPr>
+      </w:pPr>
+      <w:r>
+        <w:rPr>
+          <w:highlight w:val="green"/>
+        </w:rPr>
         <w:t xml:space="preserve">A user can view their own existing accounts and balances. </w:t>
       </w:r>
     </w:p>
     <w:p>
-      <w:r>
+      <w:pPr>
+        <w:pStyle w:val="ListParagraph"/>
+        <w:numPr>
+          <w:ilvl w:val="0"/>
+          <w:numId w:val="3"/>
+        </w:numPr>
+        <w:rPr>
+          <w:highlight w:val="green"/>
+        </w:rPr>
+      </w:pPr>
+      <w:r>
+        <w:rPr>
+          <w:highlight w:val="green"/>
+        </w:rPr>
         <w:t>A user can create an account.</w:t>
       </w:r>
     </w:p>
     <w:p>
-      <w:r>
+      <w:pPr>
+        <w:pStyle w:val="ListParagraph"/>
+        <w:numPr>
+          <w:ilvl w:val="0"/>
+          <w:numId w:val="3"/>
+        </w:numPr>
+        <w:rPr>
+          <w:highlight w:val="green"/>
+        </w:rPr>
+      </w:pPr>
+      <w:r>
+        <w:rPr>
+          <w:highlight w:val="green"/>
+        </w:rPr>
         <w:t xml:space="preserve">A user can delete an account if it is empty.  </w:t>
       </w:r>
     </w:p>
     <w:p>
-      <w:r>
+      <w:pPr>
+        <w:pStyle w:val="ListParagraph"/>
+        <w:numPr>
+          <w:ilvl w:val="0"/>
+          <w:numId w:val="3"/>
+        </w:numPr>
+        <w:rPr>
+          <w:highlight w:val="green"/>
+        </w:rPr>
+      </w:pPr>
+      <w:r>
+        <w:rPr>
+          <w:highlight w:val="green"/>
+        </w:rPr>
         <w:t xml:space="preserve">A user can add to or withdraw from an account. </w:t>
       </w:r>
     </w:p>
     <w:p>
-      <w:r>
+      <w:pPr>
+        <w:pStyle w:val="ListParagraph"/>
+        <w:numPr>
+          <w:ilvl w:val="0"/>
+          <w:numId w:val="3"/>
+        </w:numPr>
+        <w:rPr>
+          <w:highlight w:val="green"/>
+        </w:rPr>
+      </w:pPr>
+      <w:r>
+        <w:rPr>
+          <w:highlight w:val="green"/>
+        </w:rPr>
         <w:t xml:space="preserve">A user can execute multiple deposits or withdrawals in a session. </w:t>
       </w:r>
     </w:p>
     <w:p>
-      <w:r>
+      <w:pPr>
+        <w:pStyle w:val="ListParagraph"/>
+        <w:numPr>
+          <w:ilvl w:val="0"/>
+          <w:numId w:val="3"/>
+        </w:numPr>
+      </w:pPr>
+      <w:r>
+        <w:rPr>
+          <w:highlight w:val="green"/>
+        </w:rPr>
         <w:t>A user can logout.</w:t>
       </w:r>
     </w:p>
@@ -1826,36 +1937,98 @@
     <w:p/>
     <w:p/>
     <w:p>
-      <w:r>
+      <w:pPr>
+        <w:pStyle w:val="ListParagraph"/>
+        <w:numPr>
+          <w:ilvl w:val="0"/>
+          <w:numId w:val="1"/>
+        </w:numPr>
+      </w:pPr>
+      <w:r>
+        <w:rPr>
+          <w:highlight w:val="green"/>
+        </w:rPr>
         <w:t>Use sequences to generate USER_ID and BANK_ACCOUNT_ID.</w:t>
       </w:r>
     </w:p>
     <w:p>
-      <w:r>
+      <w:pPr>
+        <w:pStyle w:val="ListParagraph"/>
+        <w:numPr>
+          <w:ilvl w:val="0"/>
+          <w:numId w:val="1"/>
+        </w:numPr>
+      </w:pPr>
+      <w:r>
+        <w:rPr>
+          <w:highlight w:val="yellow"/>
+        </w:rPr>
         <w:t xml:space="preserve">Throw custom exceptions in the event of user error (overdraft, incorrect password, </w:t>
       </w:r>
       <w:proofErr w:type="spellStart"/>
       <w:r>
+        <w:rPr>
+          <w:highlight w:val="yellow"/>
+        </w:rPr>
         <w:t>etc</w:t>
       </w:r>
       <w:proofErr w:type="spellEnd"/>
       <w:r>
-        <w:t xml:space="preserve">). </w:t>
-      </w:r>
-    </w:p>
-    <w:p>
-      <w:r>
-        <w:t xml:space="preserve">Provide validation messages through the console for all user actions. </w:t>
-      </w:r>
-    </w:p>
-    <w:p>
+        <w:rPr>
+          <w:highlight w:val="yellow"/>
+        </w:rPr>
+        <w:t>).</w:t>
+      </w:r>
+      <w:r>
+        <w:t xml:space="preserve"> </w:t>
+      </w:r>
+    </w:p>
+    <w:p>
+      <w:pPr>
+        <w:pStyle w:val="ListParagraph"/>
+        <w:numPr>
+          <w:ilvl w:val="0"/>
+          <w:numId w:val="1"/>
+        </w:numPr>
+      </w:pPr>
+      <w:r>
+        <w:rPr>
+          <w:highlight w:val="yellow"/>
+        </w:rPr>
+        <w:t>Provide validation messages through the console for all user actions.</w:t>
+      </w:r>
+      <w:r>
+        <w:t xml:space="preserve"> </w:t>
+      </w:r>
+    </w:p>
+    <w:p>
+      <w:pPr>
+        <w:pStyle w:val="ListParagraph"/>
+        <w:numPr>
+          <w:ilvl w:val="0"/>
+          <w:numId w:val="1"/>
+        </w:numPr>
+      </w:pPr>
       <w:r>
         <w:t xml:space="preserve">Use the DAO design pattern. </w:t>
       </w:r>
     </w:p>
     <w:p>
-      <w:r>
-        <w:t xml:space="preserve">Store superuser username/password and database connection information in a properties file. </w:t>
+      <w:pPr>
+        <w:pStyle w:val="ListParagraph"/>
+        <w:numPr>
+          <w:ilvl w:val="0"/>
+          <w:numId w:val="1"/>
+        </w:numPr>
+      </w:pPr>
+      <w:r>
+        <w:rPr>
+          <w:highlight w:val="green"/>
+        </w:rPr>
+        <w:t>Store superuser username/password and database connection information in a properties file.</w:t>
+      </w:r>
+      <w:r>
+        <w:t xml:space="preserve"> </w:t>
       </w:r>
     </w:p>
     <w:p/>
@@ -1865,13 +2038,81 @@
       </w:r>
     </w:p>
     <w:p>
-      <w:r>
-        <w:t>PL/SQL with at least one stored procedure, JDBC with prepared and callable statements,</w:t>
-      </w:r>
-    </w:p>
-    <w:p>
-      <w:r>
-        <w:t>Scanner for user input, JUnit tests on as much of the program as possible.</w:t>
+      <w:pPr>
+        <w:pStyle w:val="ListParagraph"/>
+        <w:numPr>
+          <w:ilvl w:val="0"/>
+          <w:numId w:val="1"/>
+        </w:numPr>
+      </w:pPr>
+      <w:r>
+        <w:rPr>
+          <w:highlight w:val="yellow"/>
+        </w:rPr>
+        <w:t>PL/SQL with at least one stored procedure,</w:t>
+      </w:r>
+      <w:r>
+        <w:t xml:space="preserve"> </w:t>
+      </w:r>
+    </w:p>
+    <w:p>
+      <w:pPr>
+        <w:pStyle w:val="ListParagraph"/>
+        <w:numPr>
+          <w:ilvl w:val="0"/>
+          <w:numId w:val="1"/>
+        </w:numPr>
+      </w:pPr>
+      <w:r>
+        <w:rPr>
+          <w:highlight w:val="green"/>
+        </w:rPr>
+        <w:t>JDBC with prepared</w:t>
+      </w:r>
+      <w:r>
+        <w:t xml:space="preserve"> </w:t>
+      </w:r>
+      <w:r>
+        <w:rPr>
+          <w:highlight w:val="yellow"/>
+        </w:rPr>
+        <w:t>and callable statements,</w:t>
+      </w:r>
+    </w:p>
+    <w:p>
+      <w:pPr>
+        <w:pStyle w:val="ListParagraph"/>
+        <w:numPr>
+          <w:ilvl w:val="0"/>
+          <w:numId w:val="1"/>
+        </w:numPr>
+      </w:pPr>
+      <w:r>
+        <w:rPr>
+          <w:highlight w:val="green"/>
+        </w:rPr>
+        <w:t>Scanner for user input,</w:t>
+      </w:r>
+      <w:r>
+        <w:t xml:space="preserve"> </w:t>
+      </w:r>
+    </w:p>
+    <w:p>
+      <w:pPr>
+        <w:pStyle w:val="ListParagraph"/>
+        <w:numPr>
+          <w:ilvl w:val="0"/>
+          <w:numId w:val="1"/>
+        </w:numPr>
+      </w:pPr>
+      <w:r>
+        <w:rPr>
+          <w:highlight w:val="yellow"/>
+        </w:rPr>
+        <w:t>JUnit tests on as much of the program as possible</w:t>
+      </w:r>
+      <w:r>
+        <w:t>.</w:t>
       </w:r>
     </w:p>
     <w:p/>
@@ -1881,13 +2122,36 @@
       </w:r>
     </w:p>
     <w:p>
-      <w:r>
+      <w:pPr>
+        <w:pStyle w:val="ListParagraph"/>
+        <w:numPr>
+          <w:ilvl w:val="0"/>
+          <w:numId w:val="1"/>
+        </w:numPr>
+      </w:pPr>
+      <w:r>
+        <w:rPr>
+          <w:highlight w:val="yellow"/>
+        </w:rPr>
         <w:t>A user's transactions are recorded.</w:t>
       </w:r>
     </w:p>
     <w:p>
-      <w:r>
-        <w:t xml:space="preserve">A user may view transaction history. </w:t>
+      <w:pPr>
+        <w:pStyle w:val="ListParagraph"/>
+        <w:numPr>
+          <w:ilvl w:val="0"/>
+          <w:numId w:val="1"/>
+        </w:numPr>
+      </w:pPr>
+      <w:r>
+        <w:rPr>
+          <w:highlight w:val="yellow"/>
+        </w:rPr>
+        <w:t>A user may view transaction history.</w:t>
+      </w:r>
+      <w:r>
+        <w:t xml:space="preserve"> </w:t>
       </w:r>
     </w:p>
     <w:p>
@@ -1899,29 +2163,96 @@
       </w:r>
     </w:p>
     <w:p>
-      <w:r>
+      <w:pPr>
+        <w:rPr>
+          <w:highlight w:val="yellow"/>
+        </w:rPr>
+      </w:pPr>
+    </w:p>
+    <w:p>
+      <w:r>
+        <w:t>Required:</w:t>
+      </w:r>
+    </w:p>
+    <w:p>
+      <w:pPr>
+        <w:pStyle w:val="ListParagraph"/>
+        <w:numPr>
+          <w:ilvl w:val="0"/>
+          <w:numId w:val="1"/>
+        </w:numPr>
+      </w:pPr>
+      <w:r>
+        <w:rPr>
+          <w:highlight w:val="yellow"/>
+        </w:rPr>
         <w:t xml:space="preserve">Create a Maven project with your solution as </w:t>
       </w:r>
       <w:proofErr w:type="spellStart"/>
       <w:r>
+        <w:rPr>
+          <w:highlight w:val="yellow"/>
+        </w:rPr>
         <w:t>JDBCBank</w:t>
       </w:r>
       <w:proofErr w:type="spellEnd"/>
       <w:r>
-        <w:t>, include it in your branch with your DB creation script (</w:t>
+        <w:rPr>
+          <w:highlight w:val="yellow"/>
+        </w:rPr>
+        <w:t>, include it in your branch</w:t>
+      </w:r>
+    </w:p>
+    <w:p>
+      <w:r>
+        <w:t xml:space="preserve"> </w:t>
+      </w:r>
+    </w:p>
+    <w:p>
+      <w:pPr>
+        <w:pStyle w:val="ListParagraph"/>
+        <w:numPr>
+          <w:ilvl w:val="0"/>
+          <w:numId w:val="1"/>
+        </w:numPr>
+      </w:pPr>
+      <w:r>
+        <w:rPr>
+          <w:highlight w:val="yellow"/>
+        </w:rPr>
+        <w:t>with your DB creation script (</w:t>
       </w:r>
       <w:proofErr w:type="spellStart"/>
       <w:r>
+        <w:rPr>
+          <w:highlight w:val="yellow"/>
+        </w:rPr>
         <w:t>JDBCBank.sql</w:t>
       </w:r>
       <w:proofErr w:type="spellEnd"/>
       <w:r>
-        <w:t xml:space="preserve">). </w:t>
+        <w:rPr>
+          <w:highlight w:val="yellow"/>
+        </w:rPr>
+        <w:t>).</w:t>
+      </w:r>
+      <w:r>
+        <w:t xml:space="preserve"> </w:t>
       </w:r>
     </w:p>
     <w:p/>
     <w:p>
-      <w:r>
+      <w:pPr>
+        <w:pStyle w:val="ListParagraph"/>
+        <w:numPr>
+          <w:ilvl w:val="0"/>
+          <w:numId w:val="1"/>
+        </w:numPr>
+      </w:pPr>
+      <w:r>
+        <w:rPr>
+          <w:highlight w:val="yellow"/>
+        </w:rPr>
         <w:t>Use log4J to log data transactions and use JUnit for unit testing</w:t>
       </w:r>
     </w:p>
@@ -2050,6 +2381,118 @@
     </w:lvl>
   </w:abstractNum>
   <w:abstractNum w:abstractNumId="1" w15:restartNumberingAfterBreak="0">
+    <w:nsid w:val="6B653EF4"/>
+    <w:multiLevelType w:val="hybridMultilevel"/>
+    <w:tmpl w:val="CC2892E8"/>
+    <w:lvl w:ilvl="0" w:tplc="EEF6FB12">
+      <w:numFmt w:val="bullet"/>
+      <w:lvlText w:val=""/>
+      <w:lvlJc w:val="left"/>
+      <w:pPr>
+        <w:ind w:left="720" w:hanging="360"/>
+      </w:pPr>
+      <w:rPr>
+        <w:rFonts w:ascii="Symbol" w:eastAsia="Arial" w:hAnsi="Symbol" w:cs="Arial" w:hint="default"/>
+      </w:rPr>
+    </w:lvl>
+    <w:lvl w:ilvl="1" w:tplc="04090003" w:tentative="1">
+      <w:start w:val="1"/>
+      <w:numFmt w:val="bullet"/>
+      <w:lvlText w:val="o"/>
+      <w:lvlJc w:val="left"/>
+      <w:pPr>
+        <w:ind w:left="1440" w:hanging="360"/>
+      </w:pPr>
+      <w:rPr>
+        <w:rFonts w:ascii="Courier New" w:hAnsi="Courier New" w:cs="Courier New" w:hint="default"/>
+      </w:rPr>
+    </w:lvl>
+    <w:lvl w:ilvl="2" w:tplc="04090005" w:tentative="1">
+      <w:start w:val="1"/>
+      <w:numFmt w:val="bullet"/>
+      <w:lvlText w:val=""/>
+      <w:lvlJc w:val="left"/>
+      <w:pPr>
+        <w:ind w:left="2160" w:hanging="360"/>
+      </w:pPr>
+      <w:rPr>
+        <w:rFonts w:ascii="Wingdings" w:hAnsi="Wingdings" w:hint="default"/>
+      </w:rPr>
+    </w:lvl>
+    <w:lvl w:ilvl="3" w:tplc="04090001" w:tentative="1">
+      <w:start w:val="1"/>
+      <w:numFmt w:val="bullet"/>
+      <w:lvlText w:val=""/>
+      <w:lvlJc w:val="left"/>
+      <w:pPr>
+        <w:ind w:left="2880" w:hanging="360"/>
+      </w:pPr>
+      <w:rPr>
+        <w:rFonts w:ascii="Symbol" w:hAnsi="Symbol" w:hint="default"/>
+      </w:rPr>
+    </w:lvl>
+    <w:lvl w:ilvl="4" w:tplc="04090003" w:tentative="1">
+      <w:start w:val="1"/>
+      <w:numFmt w:val="bullet"/>
+      <w:lvlText w:val="o"/>
+      <w:lvlJc w:val="left"/>
+      <w:pPr>
+        <w:ind w:left="3600" w:hanging="360"/>
+      </w:pPr>
+      <w:rPr>
+        <w:rFonts w:ascii="Courier New" w:hAnsi="Courier New" w:cs="Courier New" w:hint="default"/>
+      </w:rPr>
+    </w:lvl>
+    <w:lvl w:ilvl="5" w:tplc="04090005" w:tentative="1">
+      <w:start w:val="1"/>
+      <w:numFmt w:val="bullet"/>
+      <w:lvlText w:val=""/>
+      <w:lvlJc w:val="left"/>
+      <w:pPr>
+        <w:ind w:left="4320" w:hanging="360"/>
+      </w:pPr>
+      <w:rPr>
+        <w:rFonts w:ascii="Wingdings" w:hAnsi="Wingdings" w:hint="default"/>
+      </w:rPr>
+    </w:lvl>
+    <w:lvl w:ilvl="6" w:tplc="04090001" w:tentative="1">
+      <w:start w:val="1"/>
+      <w:numFmt w:val="bullet"/>
+      <w:lvlText w:val=""/>
+      <w:lvlJc w:val="left"/>
+      <w:pPr>
+        <w:ind w:left="5040" w:hanging="360"/>
+      </w:pPr>
+      <w:rPr>
+        <w:rFonts w:ascii="Symbol" w:hAnsi="Symbol" w:hint="default"/>
+      </w:rPr>
+    </w:lvl>
+    <w:lvl w:ilvl="7" w:tplc="04090003" w:tentative="1">
+      <w:start w:val="1"/>
+      <w:numFmt w:val="bullet"/>
+      <w:lvlText w:val="o"/>
+      <w:lvlJc w:val="left"/>
+      <w:pPr>
+        <w:ind w:left="5760" w:hanging="360"/>
+      </w:pPr>
+      <w:rPr>
+        <w:rFonts w:ascii="Courier New" w:hAnsi="Courier New" w:cs="Courier New" w:hint="default"/>
+      </w:rPr>
+    </w:lvl>
+    <w:lvl w:ilvl="8" w:tplc="04090005" w:tentative="1">
+      <w:start w:val="1"/>
+      <w:numFmt w:val="bullet"/>
+      <w:lvlText w:val=""/>
+      <w:lvlJc w:val="left"/>
+      <w:pPr>
+        <w:ind w:left="6480" w:hanging="360"/>
+      </w:pPr>
+      <w:rPr>
+        <w:rFonts w:ascii="Wingdings" w:hAnsi="Wingdings" w:hint="default"/>
+      </w:rPr>
+    </w:lvl>
+  </w:abstractNum>
+  <w:abstractNum w:abstractNumId="2" w15:restartNumberingAfterBreak="0">
     <w:nsid w:val="7DBB3A36"/>
     <w:multiLevelType w:val="hybridMultilevel"/>
     <w:tmpl w:val="5A6C45F4"/>
@@ -2165,6 +2608,9 @@
     <w:abstractNumId w:val="0"/>
   </w:num>
   <w:num w:numId="2">
+    <w:abstractNumId w:val="2"/>
+  </w:num>
+  <w:num w:numId="3">
     <w:abstractNumId w:val="1"/>
   </w:num>
 </w:numbering>

</xml_diff>